<commit_message>
Final push, Visual Studio didnt load, beacause of that the Push is 2 minutes Delayed
</commit_message>
<xml_diff>
--- a/doc/318-Dokumentation.docx
+++ b/doc/318-Dokumentation.docx
@@ -4,23 +4,193 @@
   <w:body>
     <w:p>
       <w:pPr>
-        <w:spacing w:after="160"/>
+        <w:pStyle w:val="Titel"/>
+        <w:jc w:val="center"/>
         <w:rPr>
-          <w:sz w:val="40"/>
+          <w:sz w:val="56"/>
         </w:rPr>
       </w:pPr>
+    </w:p>
+    <w:p>
+      <w:pPr>
+        <w:pStyle w:val="Titel"/>
+        <w:jc w:val="center"/>
+        <w:rPr>
+          <w:sz w:val="56"/>
+        </w:rPr>
+      </w:pPr>
       <w:proofErr w:type="spellStart"/>
       <w:r>
         <w:rPr>
-          <w:sz w:val="40"/>
+          <w:sz w:val="56"/>
         </w:rPr>
         <w:t>EzTravel</w:t>
       </w:r>
       <w:proofErr w:type="spellEnd"/>
+    </w:p>
+    <w:p>
+      <w:pPr>
+        <w:pStyle w:val="Titel"/>
+        <w:jc w:val="center"/>
+      </w:pPr>
       <w:r>
         <w:rPr>
-          <w:sz w:val="40"/>
+          <w:noProof/>
         </w:rPr>
+        <mc:AlternateContent>
+          <mc:Choice Requires="wps">
+            <w:drawing>
+              <wp:anchor distT="45720" distB="45720" distL="114300" distR="114300" simplePos="0" relativeHeight="251680768" behindDoc="0" locked="0" layoutInCell="1" allowOverlap="1">
+                <wp:simplePos x="0" y="0"/>
+                <wp:positionH relativeFrom="margin">
+                  <wp:align>left</wp:align>
+                </wp:positionH>
+                <wp:positionV relativeFrom="paragraph">
+                  <wp:posOffset>4191607</wp:posOffset>
+                </wp:positionV>
+                <wp:extent cx="3299460" cy="1404620"/>
+                <wp:effectExtent l="0" t="0" r="0" b="0"/>
+                <wp:wrapSquare wrapText="bothSides"/>
+                <wp:docPr id="217" name="Textfeld 2"/>
+                <wp:cNvGraphicFramePr>
+                  <a:graphicFrameLocks xmlns:a="http://schemas.openxmlformats.org/drawingml/2006/main"/>
+                </wp:cNvGraphicFramePr>
+                <a:graphic xmlns:a="http://schemas.openxmlformats.org/drawingml/2006/main">
+                  <a:graphicData uri="http://schemas.microsoft.com/office/word/2010/wordprocessingShape">
+                    <wps:wsp>
+                      <wps:cNvSpPr txBox="1">
+                        <a:spLocks noChangeArrowheads="1"/>
+                      </wps:cNvSpPr>
+                      <wps:spPr bwMode="auto">
+                        <a:xfrm>
+                          <a:off x="0" y="0"/>
+                          <a:ext cx="3299460" cy="1404620"/>
+                        </a:xfrm>
+                        <a:prstGeom prst="rect">
+                          <a:avLst/>
+                        </a:prstGeom>
+                        <a:noFill/>
+                        <a:ln w="9525">
+                          <a:noFill/>
+                          <a:miter lim="800000"/>
+                          <a:headEnd/>
+                          <a:tailEnd/>
+                        </a:ln>
+                      </wps:spPr>
+                      <wps:txbx>
+                        <w:txbxContent>
+                          <w:p>
+                            <w:bookmarkStart w:id="0" w:name="_GoBack"/>
+                            <w:r>
+                              <w:t xml:space="preserve">Eine Dokumentation von Dario </w:t>
+                            </w:r>
+                            <w:proofErr w:type="spellStart"/>
+                            <w:r>
+                              <w:t>Pormann</w:t>
+                            </w:r>
+                            <w:bookmarkEnd w:id="0"/>
+                            <w:proofErr w:type="spellEnd"/>
+                          </w:p>
+                        </w:txbxContent>
+                      </wps:txbx>
+                      <wps:bodyPr rot="0" vert="horz" wrap="square" lIns="91440" tIns="45720" rIns="91440" bIns="45720" anchor="t" anchorCtr="0">
+                        <a:spAutoFit/>
+                      </wps:bodyPr>
+                    </wps:wsp>
+                  </a:graphicData>
+                </a:graphic>
+                <wp14:sizeRelH relativeFrom="margin">
+                  <wp14:pctWidth>0</wp14:pctWidth>
+                </wp14:sizeRelH>
+                <wp14:sizeRelV relativeFrom="margin">
+                  <wp14:pctHeight>20000</wp14:pctHeight>
+                </wp14:sizeRelV>
+              </wp:anchor>
+            </w:drawing>
+          </mc:Choice>
+          <mc:Fallback>
+            <w:pict>
+              <v:shapetype id="_x0000_t202" coordsize="21600,21600" o:spt="202" path="m,l,21600r21600,l21600,xe">
+                <v:stroke joinstyle="miter"/>
+                <v:path gradientshapeok="t" o:connecttype="rect"/>
+              </v:shapetype>
+              <v:shape id="Textfeld 2" o:spid="_x0000_s1026" type="#_x0000_t202" style="position:absolute;left:0;text-align:left;margin-left:0;margin-top:330.05pt;width:259.8pt;height:110.6pt;z-index:251680768;visibility:visible;mso-wrap-style:square;mso-width-percent:0;mso-height-percent:200;mso-wrap-distance-left:9pt;mso-wrap-distance-top:3.6pt;mso-wrap-distance-right:9pt;mso-wrap-distance-bottom:3.6pt;mso-position-horizontal:left;mso-position-horizontal-relative:margin;mso-position-vertical:absolute;mso-position-vertical-relative:text;mso-width-percent:0;mso-height-percent:200;mso-width-relative:margin;mso-height-relative:margin;v-text-anchor:top" o:gfxdata="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" filled="f" stroked="f">
+                <v:textbox style="mso-fit-shape-to-text:t">
+                  <w:txbxContent>
+                    <w:p>
+                      <w:bookmarkStart w:id="1" w:name="_GoBack"/>
+                      <w:r>
+                        <w:t xml:space="preserve">Eine Dokumentation von Dario </w:t>
+                      </w:r>
+                      <w:proofErr w:type="spellStart"/>
+                      <w:r>
+                        <w:t>Pormann</w:t>
+                      </w:r>
+                      <w:bookmarkEnd w:id="1"/>
+                      <w:proofErr w:type="spellEnd"/>
+                    </w:p>
+                  </w:txbxContent>
+                </v:textbox>
+                <w10:wrap type="square" anchorx="margin"/>
+              </v:shape>
+            </w:pict>
+          </mc:Fallback>
+        </mc:AlternateContent>
+      </w:r>
+      <w:r>
+        <w:rPr>
+          <w:noProof/>
+        </w:rPr>
+        <w:drawing>
+          <wp:inline distT="0" distB="0" distL="0" distR="0">
+            <wp:extent cx="5939790" cy="3959860"/>
+            <wp:effectExtent l="0" t="0" r="3810" b="2540"/>
+            <wp:docPr id="23" name="Grafik 23" descr="Bildergebnis für bus train landscape"/>
+            <wp:cNvGraphicFramePr>
+              <a:graphicFrameLocks xmlns:a="http://schemas.openxmlformats.org/drawingml/2006/main" noChangeAspect="1"/>
+            </wp:cNvGraphicFramePr>
+            <a:graphic xmlns:a="http://schemas.openxmlformats.org/drawingml/2006/main">
+              <a:graphicData uri="http://schemas.openxmlformats.org/drawingml/2006/picture">
+                <pic:pic xmlns:pic="http://schemas.openxmlformats.org/drawingml/2006/picture">
+                  <pic:nvPicPr>
+                    <pic:cNvPr id="0" name="Picture 1" descr="Bildergebnis für bus train landscape"/>
+                    <pic:cNvPicPr>
+                      <a:picLocks noChangeAspect="1" noChangeArrowheads="1"/>
+                    </pic:cNvPicPr>
+                  </pic:nvPicPr>
+                  <pic:blipFill>
+                    <a:blip r:embed="rId8" cstate="print">
+                      <a:extLst>
+                        <a:ext uri="{28A0092B-C50C-407E-A947-70E740481C1C}">
+                          <a14:useLocalDpi xmlns:a14="http://schemas.microsoft.com/office/drawing/2010/main" val="0"/>
+                        </a:ext>
+                      </a:extLst>
+                    </a:blip>
+                    <a:srcRect/>
+                    <a:stretch>
+                      <a:fillRect/>
+                    </a:stretch>
+                  </pic:blipFill>
+                  <pic:spPr bwMode="auto">
+                    <a:xfrm>
+                      <a:off x="0" y="0"/>
+                      <a:ext cx="5939790" cy="3959860"/>
+                    </a:xfrm>
+                    <a:prstGeom prst="rect">
+                      <a:avLst/>
+                    </a:prstGeom>
+                    <a:noFill/>
+                    <a:ln>
+                      <a:noFill/>
+                    </a:ln>
+                  </pic:spPr>
+                </pic:pic>
+              </a:graphicData>
+            </a:graphic>
+          </wp:inline>
+        </w:drawing>
+      </w:r>
+      <w:r>
         <w:br w:type="page"/>
       </w:r>
     </w:p>
@@ -1813,52 +1983,52 @@
       <w:pPr>
         <w:pStyle w:val="berschrift1"/>
       </w:pPr>
-      <w:bookmarkStart w:id="0" w:name="_Toc500857029"/>
-      <w:bookmarkStart w:id="1" w:name="_Toc500857101"/>
+      <w:bookmarkStart w:id="2" w:name="_Toc500857029"/>
+      <w:bookmarkStart w:id="3" w:name="_Toc500857101"/>
       <w:r>
         <w:t>Zweck des Dokumentes</w:t>
-      </w:r>
-      <w:bookmarkEnd w:id="0"/>
-      <w:bookmarkEnd w:id="1"/>
-    </w:p>
-    <w:p>
-      <w:r>
-        <w:t xml:space="preserve">Für den ÜK 318 haben wir ein wenig Projekt Management angeschaut. Dort ist klar hervorgegangen, dass ein solches Dokument ein klares muss für jede Firma ist. Das Dokument dient dem Kunden zur Überprüfung von den Anforderungen, zur Hintergrundwissens Erweiterung und einfach Generell als eine Verlässliche Quelle für Informationen betreffend des Umgesetzten Programms. </w:t>
-      </w:r>
-    </w:p>
-    <w:p>
-      <w:pPr>
-        <w:pStyle w:val="berschrift1"/>
-      </w:pPr>
-      <w:bookmarkStart w:id="2" w:name="_Toc500857030"/>
-      <w:bookmarkStart w:id="3" w:name="_Toc500857102"/>
-      <w:r>
-        <w:t>Was ist der Auftrag</w:t>
       </w:r>
       <w:bookmarkEnd w:id="2"/>
       <w:bookmarkEnd w:id="3"/>
     </w:p>
     <w:p>
-      <w:pPr>
-        <w:spacing w:line="276" w:lineRule="auto"/>
-      </w:pPr>
-      <w:r>
-        <w:t>Der Auftrag ist, mithilfe einer vorgefertigten API ein Programm zu entwickeln das die Verbindungen und Abfahrtszeiten der verschiedenen Züge anzeigt.</w:t>
+      <w:r>
+        <w:t xml:space="preserve">Für den ÜK 318 haben wir ein wenig Projekt Management angeschaut. Dort ist klar hervorgegangen, dass ein solches Dokument ein klares muss für jede Firma ist. Das Dokument dient dem Kunden zur Überprüfung von den Anforderungen, zur Hintergrundwissens Erweiterung und einfach Generell als eine Verlässliche Quelle für Informationen betreffend des Umgesetzten Programms. </w:t>
       </w:r>
     </w:p>
     <w:p>
       <w:pPr>
         <w:pStyle w:val="berschrift1"/>
       </w:pPr>
-      <w:bookmarkStart w:id="4" w:name="_Toc499042906"/>
-      <w:bookmarkStart w:id="5" w:name="_Toc500857031"/>
-      <w:bookmarkStart w:id="6" w:name="_Toc500857103"/>
-      <w:r>
-        <w:t>Anforderungen</w:t>
+      <w:bookmarkStart w:id="4" w:name="_Toc500857030"/>
+      <w:bookmarkStart w:id="5" w:name="_Toc500857102"/>
+      <w:r>
+        <w:t>Was ist der Auftrag</w:t>
       </w:r>
       <w:bookmarkEnd w:id="4"/>
       <w:bookmarkEnd w:id="5"/>
+    </w:p>
+    <w:p>
+      <w:pPr>
+        <w:spacing w:line="276" w:lineRule="auto"/>
+      </w:pPr>
+      <w:r>
+        <w:t>Der Auftrag ist, mithilfe einer vorgefertigten API ein Programm zu entwickeln das die Verbindungen und Abfahrtszeiten der verschiedenen Züge anzeigt.</w:t>
+      </w:r>
+    </w:p>
+    <w:p>
+      <w:pPr>
+        <w:pStyle w:val="berschrift1"/>
+      </w:pPr>
+      <w:bookmarkStart w:id="6" w:name="_Toc499042906"/>
+      <w:bookmarkStart w:id="7" w:name="_Toc500857031"/>
+      <w:bookmarkStart w:id="8" w:name="_Toc500857103"/>
+      <w:r>
+        <w:t>Anforderungen</w:t>
+      </w:r>
       <w:bookmarkEnd w:id="6"/>
+      <w:bookmarkEnd w:id="7"/>
+      <w:bookmarkEnd w:id="8"/>
     </w:p>
     <w:tbl>
       <w:tblPr>
@@ -1978,13 +2148,13 @@
                           <pic:cNvPicPr/>
                         </pic:nvPicPr>
                         <pic:blipFill>
-                          <a:blip r:embed="rId8">
+                          <a:blip r:embed="rId9">
                             <a:extLst>
                               <a:ext uri="{28A0092B-C50C-407E-A947-70E740481C1C}">
                                 <a14:useLocalDpi xmlns:a14="http://schemas.microsoft.com/office/drawing/2010/main" val="0"/>
                               </a:ext>
                               <a:ext uri="{96DAC541-7B7A-43D3-8B79-37D633B846F1}">
-                                <asvg:svgBlip xmlns:asvg="http://schemas.microsoft.com/office/drawing/2016/SVG/main" r:embed="rId9"/>
+                                <asvg:svgBlip xmlns:asvg="http://schemas.microsoft.com/office/drawing/2016/SVG/main" r:embed="rId10"/>
                               </a:ext>
                             </a:extLst>
                           </a:blip>
@@ -2080,13 +2250,13 @@
                           <pic:cNvPicPr/>
                         </pic:nvPicPr>
                         <pic:blipFill>
-                          <a:blip r:embed="rId8">
+                          <a:blip r:embed="rId9">
                             <a:extLst>
                               <a:ext uri="{28A0092B-C50C-407E-A947-70E740481C1C}">
                                 <a14:useLocalDpi xmlns:a14="http://schemas.microsoft.com/office/drawing/2010/main" val="0"/>
                               </a:ext>
                               <a:ext uri="{96DAC541-7B7A-43D3-8B79-37D633B846F1}">
-                                <asvg:svgBlip xmlns:asvg="http://schemas.microsoft.com/office/drawing/2016/SVG/main" r:embed="rId9"/>
+                                <asvg:svgBlip xmlns:asvg="http://schemas.microsoft.com/office/drawing/2016/SVG/main" r:embed="rId10"/>
                               </a:ext>
                             </a:extLst>
                           </a:blip>
@@ -2182,13 +2352,13 @@
                           <pic:cNvPicPr/>
                         </pic:nvPicPr>
                         <pic:blipFill>
-                          <a:blip r:embed="rId8">
+                          <a:blip r:embed="rId9">
                             <a:extLst>
                               <a:ext uri="{28A0092B-C50C-407E-A947-70E740481C1C}">
                                 <a14:useLocalDpi xmlns:a14="http://schemas.microsoft.com/office/drawing/2010/main" val="0"/>
                               </a:ext>
                               <a:ext uri="{96DAC541-7B7A-43D3-8B79-37D633B846F1}">
-                                <asvg:svgBlip xmlns:asvg="http://schemas.microsoft.com/office/drawing/2016/SVG/main" r:embed="rId9"/>
+                                <asvg:svgBlip xmlns:asvg="http://schemas.microsoft.com/office/drawing/2016/SVG/main" r:embed="rId10"/>
                               </a:ext>
                             </a:extLst>
                           </a:blip>
@@ -2284,13 +2454,13 @@
                           <pic:cNvPicPr/>
                         </pic:nvPicPr>
                         <pic:blipFill>
-                          <a:blip r:embed="rId8">
+                          <a:blip r:embed="rId9">
                             <a:extLst>
                               <a:ext uri="{28A0092B-C50C-407E-A947-70E740481C1C}">
                                 <a14:useLocalDpi xmlns:a14="http://schemas.microsoft.com/office/drawing/2010/main" val="0"/>
                               </a:ext>
                               <a:ext uri="{96DAC541-7B7A-43D3-8B79-37D633B846F1}">
-                                <asvg:svgBlip xmlns:asvg="http://schemas.microsoft.com/office/drawing/2016/SVG/main" r:embed="rId9"/>
+                                <asvg:svgBlip xmlns:asvg="http://schemas.microsoft.com/office/drawing/2016/SVG/main" r:embed="rId10"/>
                               </a:ext>
                             </a:extLst>
                           </a:blip>
@@ -2386,13 +2556,13 @@
                           <pic:cNvPicPr/>
                         </pic:nvPicPr>
                         <pic:blipFill>
-                          <a:blip r:embed="rId8">
+                          <a:blip r:embed="rId9">
                             <a:extLst>
                               <a:ext uri="{28A0092B-C50C-407E-A947-70E740481C1C}">
                                 <a14:useLocalDpi xmlns:a14="http://schemas.microsoft.com/office/drawing/2010/main" val="0"/>
                               </a:ext>
                               <a:ext uri="{96DAC541-7B7A-43D3-8B79-37D633B846F1}">
-                                <asvg:svgBlip xmlns:asvg="http://schemas.microsoft.com/office/drawing/2016/SVG/main" r:embed="rId9"/>
+                                <asvg:svgBlip xmlns:asvg="http://schemas.microsoft.com/office/drawing/2016/SVG/main" r:embed="rId10"/>
                               </a:ext>
                             </a:extLst>
                           </a:blip>
@@ -2488,13 +2658,13 @@
                           <pic:cNvPicPr/>
                         </pic:nvPicPr>
                         <pic:blipFill>
-                          <a:blip r:embed="rId8">
+                          <a:blip r:embed="rId9">
                             <a:extLst>
                               <a:ext uri="{28A0092B-C50C-407E-A947-70E740481C1C}">
                                 <a14:useLocalDpi xmlns:a14="http://schemas.microsoft.com/office/drawing/2010/main" val="0"/>
                               </a:ext>
                               <a:ext uri="{96DAC541-7B7A-43D3-8B79-37D633B846F1}">
-                                <asvg:svgBlip xmlns:asvg="http://schemas.microsoft.com/office/drawing/2016/SVG/main" r:embed="rId9"/>
+                                <asvg:svgBlip xmlns:asvg="http://schemas.microsoft.com/office/drawing/2016/SVG/main" r:embed="rId10"/>
                               </a:ext>
                             </a:extLst>
                           </a:blip>
@@ -2590,13 +2760,13 @@
                           <pic:cNvPicPr/>
                         </pic:nvPicPr>
                         <pic:blipFill>
-                          <a:blip r:embed="rId10" cstate="print">
+                          <a:blip r:embed="rId11" cstate="print">
                             <a:extLst>
                               <a:ext uri="{28A0092B-C50C-407E-A947-70E740481C1C}">
                                 <a14:useLocalDpi xmlns:a14="http://schemas.microsoft.com/office/drawing/2010/main" val="0"/>
                               </a:ext>
                               <a:ext uri="{96DAC541-7B7A-43D3-8B79-37D633B846F1}">
-                                <asvg:svgBlip xmlns:asvg="http://schemas.microsoft.com/office/drawing/2016/SVG/main" r:embed="rId11"/>
+                                <asvg:svgBlip xmlns:asvg="http://schemas.microsoft.com/office/drawing/2016/SVG/main" r:embed="rId12"/>
                               </a:ext>
                             </a:extLst>
                           </a:blip>
@@ -2692,13 +2862,13 @@
                           <pic:cNvPicPr/>
                         </pic:nvPicPr>
                         <pic:blipFill>
-                          <a:blip r:embed="rId8">
+                          <a:blip r:embed="rId9">
                             <a:extLst>
                               <a:ext uri="{28A0092B-C50C-407E-A947-70E740481C1C}">
                                 <a14:useLocalDpi xmlns:a14="http://schemas.microsoft.com/office/drawing/2010/main" val="0"/>
                               </a:ext>
                               <a:ext uri="{96DAC541-7B7A-43D3-8B79-37D633B846F1}">
-                                <asvg:svgBlip xmlns:asvg="http://schemas.microsoft.com/office/drawing/2016/SVG/main" r:embed="rId9"/>
+                                <asvg:svgBlip xmlns:asvg="http://schemas.microsoft.com/office/drawing/2016/SVG/main" r:embed="rId10"/>
                               </a:ext>
                             </a:extLst>
                           </a:blip>
@@ -2746,13 +2916,13 @@
       <w:pPr>
         <w:pStyle w:val="berschrift1"/>
       </w:pPr>
-      <w:bookmarkStart w:id="7" w:name="_Toc500857032"/>
-      <w:bookmarkStart w:id="8" w:name="_Toc500857104"/>
+      <w:bookmarkStart w:id="9" w:name="_Toc500857032"/>
+      <w:bookmarkStart w:id="10" w:name="_Toc500857104"/>
       <w:r>
         <w:t>Use-Case Diagramm</w:t>
       </w:r>
-      <w:bookmarkEnd w:id="7"/>
-      <w:bookmarkEnd w:id="8"/>
+      <w:bookmarkEnd w:id="9"/>
+      <w:bookmarkEnd w:id="10"/>
     </w:p>
     <w:p>
       <w:r>
@@ -2794,7 +2964,7 @@
                     </pic:cNvPicPr>
                   </pic:nvPicPr>
                   <pic:blipFill>
-                    <a:blip r:embed="rId12">
+                    <a:blip r:embed="rId13">
                       <a:extLst>
                         <a:ext uri="{28A0092B-C50C-407E-A947-70E740481C1C}">
                           <a14:useLocalDpi xmlns:a14="http://schemas.microsoft.com/office/drawing/2010/main" val="0"/>
@@ -2830,8 +3000,8 @@
       <w:pPr>
         <w:pStyle w:val="berschrift1"/>
       </w:pPr>
-      <w:bookmarkStart w:id="9" w:name="_Toc500857033"/>
-      <w:bookmarkStart w:id="10" w:name="_Toc500857105"/>
+      <w:bookmarkStart w:id="11" w:name="_Toc500857033"/>
+      <w:bookmarkStart w:id="12" w:name="_Toc500857105"/>
       <w:r>
         <w:rPr>
           <w:noProof/>
@@ -2870,7 +3040,7 @@
                     </pic:cNvPicPr>
                   </pic:nvPicPr>
                   <pic:blipFill>
-                    <a:blip r:embed="rId13">
+                    <a:blip r:embed="rId14">
                       <a:extLst>
                         <a:ext uri="{28A0092B-C50C-407E-A947-70E740481C1C}">
                           <a14:useLocalDpi xmlns:a14="http://schemas.microsoft.com/office/drawing/2010/main" val="0"/>
@@ -2915,8 +3085,8 @@
       <w:r>
         <w:t xml:space="preserve"> Diagramm</w:t>
       </w:r>
-      <w:bookmarkEnd w:id="9"/>
-      <w:bookmarkEnd w:id="10"/>
+      <w:bookmarkEnd w:id="11"/>
+      <w:bookmarkEnd w:id="12"/>
     </w:p>
     <w:p>
       <w:r>
@@ -2947,8 +3117,8 @@
       <w:pPr>
         <w:pStyle w:val="berschrift1"/>
       </w:pPr>
-      <w:bookmarkStart w:id="11" w:name="_Toc500857034"/>
-      <w:bookmarkStart w:id="12" w:name="_Toc500857106"/>
+      <w:bookmarkStart w:id="13" w:name="_Toc500857034"/>
+      <w:bookmarkStart w:id="14" w:name="_Toc500857106"/>
       <w:r>
         <w:lastRenderedPageBreak/>
         <w:t>GUI-</w:t>
@@ -2957,8 +3127,8 @@
       <w:r>
         <w:t>MockUp</w:t>
       </w:r>
-      <w:bookmarkEnd w:id="11"/>
-      <w:bookmarkEnd w:id="12"/>
+      <w:bookmarkEnd w:id="13"/>
+      <w:bookmarkEnd w:id="14"/>
       <w:proofErr w:type="spellEnd"/>
     </w:p>
     <w:p>
@@ -2992,7 +3162,7 @@
                     </pic:cNvPicPr>
                   </pic:nvPicPr>
                   <pic:blipFill>
-                    <a:blip r:embed="rId14">
+                    <a:blip r:embed="rId15">
                       <a:extLst>
                         <a:ext uri="{28A0092B-C50C-407E-A947-70E740481C1C}">
                           <a14:useLocalDpi xmlns:a14="http://schemas.microsoft.com/office/drawing/2010/main" val="0"/>
@@ -3062,7 +3232,7 @@
                     <pic:cNvPicPr/>
                   </pic:nvPicPr>
                   <pic:blipFill>
-                    <a:blip r:embed="rId15">
+                    <a:blip r:embed="rId16">
                       <a:extLst>
                         <a:ext uri="{28A0092B-C50C-407E-A947-70E740481C1C}">
                           <a14:useLocalDpi xmlns:a14="http://schemas.microsoft.com/office/drawing/2010/main" val="0"/>
@@ -3195,121 +3365,121 @@
       <w:pPr>
         <w:pStyle w:val="berschrift1"/>
       </w:pPr>
-      <w:bookmarkStart w:id="13" w:name="_Toc500857035"/>
-      <w:bookmarkStart w:id="14" w:name="_Toc500857107"/>
+      <w:bookmarkStart w:id="15" w:name="_Toc500857035"/>
+      <w:bookmarkStart w:id="16" w:name="_Toc500857107"/>
       <w:r>
         <w:t>Wo sind Probleme aufgetreten?</w:t>
-      </w:r>
-      <w:bookmarkEnd w:id="13"/>
-      <w:bookmarkEnd w:id="14"/>
-      <w:r>
-        <w:t xml:space="preserve"> </w:t>
-      </w:r>
-    </w:p>
-    <w:p>
-      <w:pPr>
-        <w:pStyle w:val="berschrift2"/>
-      </w:pPr>
-      <w:bookmarkStart w:id="15" w:name="_Toc500857036"/>
-      <w:bookmarkStart w:id="16" w:name="_Toc500857108"/>
-      <w:proofErr w:type="spellStart"/>
-      <w:r>
-        <w:t>Textboxen</w:t>
       </w:r>
       <w:bookmarkEnd w:id="15"/>
       <w:bookmarkEnd w:id="16"/>
-      <w:proofErr w:type="spellEnd"/>
-    </w:p>
-    <w:p>
-      <w:r>
-        <w:t xml:space="preserve">Ich laufe der Arbeit sind sehr viele Probleme aufgetreten. Eines, </w:t>
-      </w:r>
-      <w:proofErr w:type="gramStart"/>
-      <w:r>
-        <w:t>das</w:t>
-      </w:r>
-      <w:proofErr w:type="gramEnd"/>
-      <w:r>
-        <w:t xml:space="preserve"> sich sehr lange gehalten hat, war ein Bug bei welchem Zielort und Abfahrtsort nicht gelöscht wurden, wenn man mit einem Tabulator den Fokus auf die </w:t>
-      </w:r>
+      <w:r>
+        <w:t xml:space="preserve"> </w:t>
+      </w:r>
+    </w:p>
+    <w:p>
+      <w:pPr>
+        <w:pStyle w:val="berschrift2"/>
+      </w:pPr>
+      <w:bookmarkStart w:id="17" w:name="_Toc500857036"/>
+      <w:bookmarkStart w:id="18" w:name="_Toc500857108"/>
       <w:proofErr w:type="spellStart"/>
       <w:r>
-        <w:t>Textbox</w:t>
-      </w:r>
-      <w:proofErr w:type="spellEnd"/>
-      <w:r>
-        <w:t xml:space="preserve"> gesetzt hat. </w:t>
-      </w:r>
-    </w:p>
-    <w:p>
-      <w:pPr>
-        <w:pStyle w:val="berschrift2"/>
-      </w:pPr>
-      <w:bookmarkStart w:id="17" w:name="_Toc500857037"/>
-      <w:bookmarkStart w:id="18" w:name="_Toc500857109"/>
-      <w:r>
-        <w:t>Google Maps</w:t>
+        <w:t>Textboxen</w:t>
       </w:r>
       <w:bookmarkEnd w:id="17"/>
       <w:bookmarkEnd w:id="18"/>
-    </w:p>
-    <w:p>
-      <w:r>
-        <w:t xml:space="preserve">Ein weiteres Problem, welches ich leider nicht lösen konnte, betrifft zum Glück </w:t>
-      </w:r>
-      <w:r>
-        <w:t>«</w:t>
-      </w:r>
-      <w:r>
-        <w:t>nur</w:t>
-      </w:r>
-      <w:r>
-        <w:t>»</w:t>
-      </w:r>
-      <w:r>
-        <w:t xml:space="preserve"> Google Maps. Das heisst, kein anderer Programmteil ist davon betroffen. Bei diesem Bug geht es darum, dass nachdem man einen Start und Endpunkt gesucht hat und man die </w:t>
+      <w:proofErr w:type="spellEnd"/>
+    </w:p>
+    <w:p>
+      <w:r>
+        <w:t xml:space="preserve">Ich laufe der Arbeit sind sehr viele Probleme aufgetreten. Eines, </w:t>
+      </w:r>
+      <w:proofErr w:type="gramStart"/>
+      <w:r>
+        <w:t>das</w:t>
+      </w:r>
+      <w:proofErr w:type="gramEnd"/>
+      <w:r>
+        <w:t xml:space="preserve"> sich sehr lange gehalten hat, war ein Bug bei welchem Zielort und Abfahrtsort nicht gelöscht wurden, wenn man mit einem Tabulator den Fokus auf die </w:t>
       </w:r>
       <w:proofErr w:type="spellStart"/>
       <w:r>
-        <w:t>Map</w:t>
+        <w:t>Textbox</w:t>
       </w:r>
       <w:proofErr w:type="spellEnd"/>
       <w:r>
-        <w:t xml:space="preserve"> geöffnet hat, die </w:t>
-      </w:r>
-      <w:proofErr w:type="spellStart"/>
-      <w:r>
-        <w:t>Map</w:t>
-      </w:r>
-      <w:proofErr w:type="spellEnd"/>
-      <w:r>
-        <w:t xml:space="preserve"> nur kurz richtig angezeigt wird. Nach einer kurzen weile ladet sich die ganze Karte neu, zumindest sieht es sehr stark danach aus, jedoch meistens ladet die Karte gerade den Teil, der für den Benutzer wichtig ist, nicht mehr.</w:t>
-      </w:r>
-    </w:p>
-    <w:p/>
+        <w:t xml:space="preserve"> gesetzt hat. </w:t>
+      </w:r>
+    </w:p>
     <w:p>
       <w:pPr>
         <w:pStyle w:val="berschrift2"/>
       </w:pPr>
-      <w:bookmarkStart w:id="19" w:name="_Toc500857038"/>
-      <w:bookmarkStart w:id="20" w:name="_Toc500857110"/>
-      <w:r>
-        <w:t>Troubleshooting</w:t>
+      <w:bookmarkStart w:id="19" w:name="_Toc500857037"/>
+      <w:bookmarkStart w:id="20" w:name="_Toc500857109"/>
+      <w:r>
+        <w:t>Google Maps</w:t>
       </w:r>
       <w:bookmarkEnd w:id="19"/>
       <w:bookmarkEnd w:id="20"/>
     </w:p>
     <w:p>
-      <w:pPr>
-        <w:pStyle w:val="berschrift3"/>
-      </w:pPr>
-      <w:bookmarkStart w:id="21" w:name="_Toc500857039"/>
-      <w:bookmarkStart w:id="22" w:name="_Toc500857111"/>
-      <w:r>
-        <w:t>Google Maps</w:t>
+      <w:r>
+        <w:t xml:space="preserve">Ein weiteres Problem, welches ich leider nicht lösen konnte, betrifft zum Glück </w:t>
+      </w:r>
+      <w:r>
+        <w:t>«</w:t>
+      </w:r>
+      <w:r>
+        <w:t>nur</w:t>
+      </w:r>
+      <w:r>
+        <w:t>»</w:t>
+      </w:r>
+      <w:r>
+        <w:t xml:space="preserve"> Google Maps. Das heisst, kein anderer Programmteil ist davon betroffen. Bei diesem Bug geht es darum, dass nachdem man einen Start und Endpunkt gesucht hat und man die </w:t>
+      </w:r>
+      <w:proofErr w:type="spellStart"/>
+      <w:r>
+        <w:t>Map</w:t>
+      </w:r>
+      <w:proofErr w:type="spellEnd"/>
+      <w:r>
+        <w:t xml:space="preserve"> geöffnet hat, die </w:t>
+      </w:r>
+      <w:proofErr w:type="spellStart"/>
+      <w:r>
+        <w:t>Map</w:t>
+      </w:r>
+      <w:proofErr w:type="spellEnd"/>
+      <w:r>
+        <w:t xml:space="preserve"> nur kurz richtig angezeigt wird. Nach einer kurzen weile ladet sich die ganze Karte neu, zumindest sieht es sehr stark danach aus, jedoch meistens ladet die Karte gerade den Teil, der für den Benutzer wichtig ist, nicht mehr.</w:t>
+      </w:r>
+    </w:p>
+    <w:p/>
+    <w:p>
+      <w:pPr>
+        <w:pStyle w:val="berschrift2"/>
+      </w:pPr>
+      <w:bookmarkStart w:id="21" w:name="_Toc500857038"/>
+      <w:bookmarkStart w:id="22" w:name="_Toc500857110"/>
+      <w:r>
+        <w:t>Troubleshooting</w:t>
       </w:r>
       <w:bookmarkEnd w:id="21"/>
       <w:bookmarkEnd w:id="22"/>
+    </w:p>
+    <w:p>
+      <w:pPr>
+        <w:pStyle w:val="berschrift3"/>
+      </w:pPr>
+      <w:bookmarkStart w:id="23" w:name="_Toc500857039"/>
+      <w:bookmarkStart w:id="24" w:name="_Toc500857111"/>
+      <w:r>
+        <w:t>Google Maps</w:t>
+      </w:r>
+      <w:bookmarkEnd w:id="23"/>
+      <w:bookmarkEnd w:id="24"/>
     </w:p>
     <w:p>
       <w:r>
@@ -3377,7 +3547,7 @@
                     </pic:cNvPicPr>
                   </pic:nvPicPr>
                   <pic:blipFill>
-                    <a:blip r:embed="rId16">
+                    <a:blip r:embed="rId17">
                       <a:extLst>
                         <a:ext uri="{28A0092B-C50C-407E-A947-70E740481C1C}">
                           <a14:useLocalDpi xmlns:a14="http://schemas.microsoft.com/office/drawing/2010/main" val="0"/>
@@ -3474,7 +3644,7 @@
                     </pic:cNvPicPr>
                   </pic:nvPicPr>
                   <pic:blipFill>
-                    <a:blip r:embed="rId17">
+                    <a:blip r:embed="rId18">
                       <a:extLst>
                         <a:ext uri="{28A0092B-C50C-407E-A947-70E740481C1C}">
                           <a14:useLocalDpi xmlns:a14="http://schemas.microsoft.com/office/drawing/2010/main" val="0"/>
@@ -3561,14 +3731,14 @@
       <w:pPr>
         <w:pStyle w:val="berschrift3"/>
       </w:pPr>
-      <w:bookmarkStart w:id="23" w:name="_Toc500857040"/>
-      <w:bookmarkStart w:id="24" w:name="_Toc500857112"/>
+      <w:bookmarkStart w:id="25" w:name="_Toc500857040"/>
+      <w:bookmarkStart w:id="26" w:name="_Toc500857112"/>
       <w:r>
         <w:lastRenderedPageBreak/>
         <w:t>Outlook</w:t>
       </w:r>
-      <w:bookmarkEnd w:id="23"/>
-      <w:bookmarkEnd w:id="24"/>
+      <w:bookmarkEnd w:id="25"/>
+      <w:bookmarkEnd w:id="26"/>
     </w:p>
     <w:p>
       <w:r>
@@ -3600,7 +3770,7 @@
                     <pic:cNvPicPr/>
                   </pic:nvPicPr>
                   <pic:blipFill>
-                    <a:blip r:embed="rId18"/>
+                    <a:blip r:embed="rId19"/>
                     <a:stretch>
                       <a:fillRect/>
                     </a:stretch>
@@ -3653,7 +3823,7 @@
                     </pic:cNvPicPr>
                   </pic:nvPicPr>
                   <pic:blipFill>
-                    <a:blip r:embed="rId19">
+                    <a:blip r:embed="rId20">
                       <a:extLst>
                         <a:ext uri="{28A0092B-C50C-407E-A947-70E740481C1C}">
                           <a14:useLocalDpi xmlns:a14="http://schemas.microsoft.com/office/drawing/2010/main" val="0"/>
@@ -3722,7 +3892,7 @@
                     <pic:cNvPicPr/>
                   </pic:nvPicPr>
                   <pic:blipFill>
-                    <a:blip r:embed="rId20"/>
+                    <a:blip r:embed="rId21"/>
                     <a:stretch>
                       <a:fillRect/>
                     </a:stretch>
@@ -3748,13 +3918,11 @@
       <w:pPr>
         <w:pStyle w:val="berschrift1"/>
       </w:pPr>
-      <w:bookmarkStart w:id="25" w:name="_Toc499042911"/>
+      <w:bookmarkStart w:id="27" w:name="_Toc499042911"/>
       <w:r>
         <w:t>Programmierrichtlinien</w:t>
       </w:r>
-      <w:bookmarkStart w:id="26" w:name="_GoBack"/>
-      <w:bookmarkEnd w:id="25"/>
-      <w:bookmarkEnd w:id="26"/>
+      <w:bookmarkEnd w:id="27"/>
     </w:p>
     <w:p>
       <w:pPr>
@@ -3886,11 +4054,11 @@
       <w:pPr>
         <w:pStyle w:val="berschrift2"/>
       </w:pPr>
-      <w:bookmarkStart w:id="27" w:name="_Toc499042913"/>
+      <w:bookmarkStart w:id="28" w:name="_Toc499042913"/>
       <w:r>
         <w:t>Kommentare</w:t>
       </w:r>
-      <w:bookmarkEnd w:id="27"/>
+      <w:bookmarkEnd w:id="28"/>
     </w:p>
     <w:p>
       <w:r>
@@ -3919,14 +4087,14 @@
       <w:pPr>
         <w:pStyle w:val="berschrift1"/>
       </w:pPr>
-      <w:bookmarkStart w:id="28" w:name="_Toc500857041"/>
-      <w:bookmarkStart w:id="29" w:name="_Toc500857113"/>
+      <w:bookmarkStart w:id="29" w:name="_Toc500857041"/>
+      <w:bookmarkStart w:id="30" w:name="_Toc500857113"/>
       <w:r>
         <w:lastRenderedPageBreak/>
         <w:t>Testfälle</w:t>
       </w:r>
-      <w:bookmarkEnd w:id="28"/>
       <w:bookmarkEnd w:id="29"/>
+      <w:bookmarkEnd w:id="30"/>
     </w:p>
     <w:p>
       <w:pPr>
@@ -3935,15 +4103,15 @@
           <w:bottom w:val="single" w:sz="6" w:space="1" w:color="auto"/>
         </w:pBdr>
       </w:pPr>
-      <w:bookmarkStart w:id="30" w:name="_Toc499042915"/>
-      <w:bookmarkStart w:id="31" w:name="_Toc500857042"/>
-      <w:bookmarkStart w:id="32" w:name="_Toc500857114"/>
+      <w:bookmarkStart w:id="31" w:name="_Toc499042915"/>
+      <w:bookmarkStart w:id="32" w:name="_Toc500857042"/>
+      <w:bookmarkStart w:id="33" w:name="_Toc500857114"/>
       <w:r>
         <w:t>A001</w:t>
       </w:r>
-      <w:bookmarkEnd w:id="30"/>
       <w:bookmarkEnd w:id="31"/>
       <w:bookmarkEnd w:id="32"/>
+      <w:bookmarkEnd w:id="33"/>
     </w:p>
     <w:p>
       <w:r>
@@ -4019,15 +4187,15 @@
           <w:bottom w:val="single" w:sz="6" w:space="1" w:color="auto"/>
         </w:pBdr>
       </w:pPr>
-      <w:bookmarkStart w:id="33" w:name="_Toc499042916"/>
-      <w:bookmarkStart w:id="34" w:name="_Toc500857043"/>
-      <w:bookmarkStart w:id="35" w:name="_Toc500857115"/>
+      <w:bookmarkStart w:id="34" w:name="_Toc499042916"/>
+      <w:bookmarkStart w:id="35" w:name="_Toc500857043"/>
+      <w:bookmarkStart w:id="36" w:name="_Toc500857115"/>
       <w:r>
         <w:t>A002</w:t>
       </w:r>
-      <w:bookmarkEnd w:id="33"/>
       <w:bookmarkEnd w:id="34"/>
       <w:bookmarkEnd w:id="35"/>
+      <w:bookmarkEnd w:id="36"/>
     </w:p>
     <w:p>
       <w:r>
@@ -4097,15 +4265,15 @@
           <w:bottom w:val="single" w:sz="6" w:space="1" w:color="auto"/>
         </w:pBdr>
       </w:pPr>
-      <w:bookmarkStart w:id="36" w:name="_Toc499042917"/>
-      <w:bookmarkStart w:id="37" w:name="_Toc500857044"/>
-      <w:bookmarkStart w:id="38" w:name="_Toc500857116"/>
+      <w:bookmarkStart w:id="37" w:name="_Toc499042917"/>
+      <w:bookmarkStart w:id="38" w:name="_Toc500857044"/>
+      <w:bookmarkStart w:id="39" w:name="_Toc500857116"/>
       <w:r>
         <w:t>A003</w:t>
       </w:r>
-      <w:bookmarkEnd w:id="36"/>
       <w:bookmarkEnd w:id="37"/>
       <w:bookmarkEnd w:id="38"/>
+      <w:bookmarkEnd w:id="39"/>
     </w:p>
     <w:p>
       <w:r>
@@ -4178,13 +4346,13 @@
           <w:bottom w:val="single" w:sz="6" w:space="1" w:color="auto"/>
         </w:pBdr>
       </w:pPr>
-      <w:bookmarkStart w:id="39" w:name="_Toc500857045"/>
-      <w:bookmarkStart w:id="40" w:name="_Toc500857117"/>
+      <w:bookmarkStart w:id="40" w:name="_Toc500857045"/>
+      <w:bookmarkStart w:id="41" w:name="_Toc500857117"/>
       <w:r>
         <w:t>A004</w:t>
       </w:r>
-      <w:bookmarkEnd w:id="39"/>
       <w:bookmarkEnd w:id="40"/>
+      <w:bookmarkEnd w:id="41"/>
     </w:p>
     <w:p>
       <w:r>
@@ -4215,13 +4383,13 @@
           <w:bottom w:val="single" w:sz="6" w:space="1" w:color="auto"/>
         </w:pBdr>
       </w:pPr>
-      <w:bookmarkStart w:id="41" w:name="_Toc500857046"/>
-      <w:bookmarkStart w:id="42" w:name="_Toc500857118"/>
+      <w:bookmarkStart w:id="42" w:name="_Toc500857046"/>
+      <w:bookmarkStart w:id="43" w:name="_Toc500857118"/>
       <w:r>
         <w:t>A005</w:t>
       </w:r>
-      <w:bookmarkEnd w:id="41"/>
       <w:bookmarkEnd w:id="42"/>
+      <w:bookmarkEnd w:id="43"/>
     </w:p>
     <w:p>
       <w:r>
@@ -4267,13 +4435,13 @@
           <w:bottom w:val="single" w:sz="6" w:space="1" w:color="auto"/>
         </w:pBdr>
       </w:pPr>
-      <w:bookmarkStart w:id="43" w:name="_Toc500857047"/>
-      <w:bookmarkStart w:id="44" w:name="_Toc500857119"/>
+      <w:bookmarkStart w:id="44" w:name="_Toc500857047"/>
+      <w:bookmarkStart w:id="45" w:name="_Toc500857119"/>
       <w:r>
         <w:t>A006</w:t>
       </w:r>
-      <w:bookmarkEnd w:id="43"/>
       <w:bookmarkEnd w:id="44"/>
+      <w:bookmarkEnd w:id="45"/>
     </w:p>
     <w:p>
       <w:r>
@@ -4317,14 +4485,14 @@
           <w:bottom w:val="single" w:sz="6" w:space="1" w:color="auto"/>
         </w:pBdr>
       </w:pPr>
-      <w:bookmarkStart w:id="45" w:name="_Toc500857048"/>
-      <w:bookmarkStart w:id="46" w:name="_Toc500857120"/>
+      <w:bookmarkStart w:id="46" w:name="_Toc500857048"/>
+      <w:bookmarkStart w:id="47" w:name="_Toc500857120"/>
       <w:r>
         <w:lastRenderedPageBreak/>
         <w:t>A007</w:t>
       </w:r>
-      <w:bookmarkEnd w:id="45"/>
       <w:bookmarkEnd w:id="46"/>
+      <w:bookmarkEnd w:id="47"/>
     </w:p>
     <w:p>
       <w:r>
@@ -4345,13 +4513,13 @@
           <w:bottom w:val="single" w:sz="6" w:space="1" w:color="auto"/>
         </w:pBdr>
       </w:pPr>
-      <w:bookmarkStart w:id="47" w:name="_Toc500857049"/>
-      <w:bookmarkStart w:id="48" w:name="_Toc500857121"/>
+      <w:bookmarkStart w:id="48" w:name="_Toc500857049"/>
+      <w:bookmarkStart w:id="49" w:name="_Toc500857121"/>
       <w:r>
         <w:t>A008</w:t>
       </w:r>
-      <w:bookmarkEnd w:id="47"/>
       <w:bookmarkEnd w:id="48"/>
+      <w:bookmarkEnd w:id="49"/>
     </w:p>
     <w:p>
       <w:r>
@@ -4396,6 +4564,29 @@
       <w:r>
         <w:t>Nach dem das Setup hier Heruntergeladen hat:</w:t>
       </w:r>
+      <w:r>
+        <w:t xml:space="preserve"> </w:t>
+      </w:r>
+      <w:hyperlink r:id="rId22" w:history="1">
+        <w:r>
+          <w:rPr>
+            <w:rStyle w:val="Hyperlink"/>
+          </w:rPr>
+          <w:t>https://drive.google.com/file/d/1hnIy8e0NJkzFDueM5U9Ui0niTvYUrlZ7/view?usp=s</w:t>
+        </w:r>
+        <w:r>
+          <w:rPr>
+            <w:rStyle w:val="Hyperlink"/>
+          </w:rPr>
+          <w:t>h</w:t>
+        </w:r>
+        <w:r>
+          <w:rPr>
+            <w:rStyle w:val="Hyperlink"/>
+          </w:rPr>
+          <w:t>aring</w:t>
+        </w:r>
+      </w:hyperlink>
     </w:p>
     <w:p>
       <w:pPr>
@@ -4438,7 +4629,7 @@
                     <pic:cNvPicPr/>
                   </pic:nvPicPr>
                   <pic:blipFill>
-                    <a:blip r:embed="rId21"/>
+                    <a:blip r:embed="rId23"/>
                     <a:stretch>
                       <a:fillRect/>
                     </a:stretch>
@@ -4492,7 +4683,7 @@
                     <pic:cNvPicPr/>
                   </pic:nvPicPr>
                   <pic:blipFill>
-                    <a:blip r:embed="rId22"/>
+                    <a:blip r:embed="rId24"/>
                     <a:stretch>
                       <a:fillRect/>
                     </a:stretch>
@@ -4525,7 +4716,6 @@
     <w:p/>
     <w:p>
       <w:r>
-        <w:lastRenderedPageBreak/>
         <w:t>Hier muss man als letztes Mal noch mal die Installation bestätigen:</w:t>
       </w:r>
     </w:p>
@@ -4550,7 +4740,7 @@
                     <pic:cNvPicPr/>
                   </pic:nvPicPr>
                   <pic:blipFill>
-                    <a:blip r:embed="rId23"/>
+                    <a:blip r:embed="rId25"/>
                     <a:stretch>
                       <a:fillRect/>
                     </a:stretch>
@@ -4598,7 +4788,7 @@
                     <pic:cNvPicPr/>
                   </pic:nvPicPr>
                   <pic:blipFill>
-                    <a:blip r:embed="rId24"/>
+                    <a:blip r:embed="rId26"/>
                     <a:stretch>
                       <a:fillRect/>
                     </a:stretch>
@@ -4677,7 +4867,7 @@
                     <pic:cNvPicPr/>
                   </pic:nvPicPr>
                   <pic:blipFill>
-                    <a:blip r:embed="rId25"/>
+                    <a:blip r:embed="rId27"/>
                     <a:stretch>
                       <a:fillRect/>
                     </a:stretch>
@@ -4699,7 +4889,7 @@
       </w:r>
     </w:p>
     <w:sectPr>
-      <w:headerReference w:type="default" r:id="rId26"/>
+      <w:headerReference w:type="default" r:id="rId28"/>
       <w:type w:val="continuous"/>
       <w:pgSz w:w="11906" w:h="16838" w:code="9"/>
       <w:pgMar w:top="1474" w:right="1134" w:bottom="1418" w:left="1418" w:header="567" w:footer="510" w:gutter="0"/>
@@ -7999,6 +8189,30 @@
       <w:szCs w:val="21"/>
     </w:rPr>
   </w:style>
+  <w:style w:type="character" w:styleId="NichtaufgelsteErwhnung">
+    <w:name w:val="Unresolved Mention"/>
+    <w:basedOn w:val="Absatz-Standardschriftart"/>
+    <w:uiPriority w:val="99"/>
+    <w:semiHidden/>
+    <w:unhideWhenUsed/>
+    <w:rsid w:val="00925C81"/>
+    <w:rPr>
+      <w:color w:val="808080"/>
+      <w:shd w:val="clear" w:color="auto" w:fill="E6E6E6"/>
+    </w:rPr>
+  </w:style>
+  <w:style w:type="character" w:styleId="BesuchterLink">
+    <w:name w:val="FollowedHyperlink"/>
+    <w:basedOn w:val="Absatz-Standardschriftart"/>
+    <w:uiPriority w:val="99"/>
+    <w:semiHidden/>
+    <w:unhideWhenUsed/>
+    <w:rsid w:val="00925C81"/>
+    <w:rPr>
+      <w:color w:val="954F72" w:themeColor="followedHyperlink"/>
+      <w:u w:val="single"/>
+    </w:rPr>
+  </w:style>
 </w:styles>
 </file>
 
@@ -8268,7 +8482,7 @@
 </file>
 
 <file path=customXml/itemProps1.xml><?xml version="1.0" encoding="utf-8"?>
-<ds:datastoreItem xmlns:ds="http://schemas.openxmlformats.org/officeDocument/2006/customXml" ds:itemID="{A64DF282-3407-4CF8-9F2F-CC1A8C75643B}">
+<ds:datastoreItem xmlns:ds="http://schemas.openxmlformats.org/officeDocument/2006/customXml" ds:itemID="{CAB08715-B253-4906-9DB0-E1DC65FAC531}">
   <ds:schemaRefs>
     <ds:schemaRef ds:uri="http://schemas.openxmlformats.org/officeDocument/2006/bibliography"/>
   </ds:schemaRefs>

</xml_diff>